<commit_message>
Posts delivered from db
</commit_message>
<xml_diff>
--- a/Zavrsni zadatak 8.11.2017..docx
+++ b/Zavrsni zadatak 8.11.2017..docx
@@ -218,105 +218,103 @@
       <w:r>
         <w:t>Zadatak 3.</w:t>
       </w:r>
-      <w:bookmarkStart w:id="4" w:name="_GoBack"/>
+    </w:p>
+    <w:p/>
+    <w:p>
+      <w:pPr>
+        <w:numPr>
+          <w:ilvl w:val="0"/>
+          <w:numId w:val="1"/>
+        </w:numPr>
+      </w:pPr>
+      <w:r>
+        <w:rPr>
+          <w:highlight w:val="green"/>
+        </w:rPr>
+        <w:t>U folderu styles kreirati file styles.css i uključiti ga na projekat. U ovom file-u pišemo naš custom css, to jest, menjamo (override-ujemo) postojeće</w:t>
+      </w:r>
+      <w:r>
+        <w:rPr>
+          <w:highlight w:val="green"/>
+        </w:rPr>
+        <w:t xml:space="preserve"> bootstrapove stilove koje dobijamo iz fajla blog.css. Override radimo tako što “pojačavamo” selektore na već postojeće klase.</w:t>
+      </w:r>
+    </w:p>
+    <w:p>
+      <w:pPr>
+        <w:numPr>
+          <w:ilvl w:val="0"/>
+          <w:numId w:val="1"/>
+        </w:numPr>
+      </w:pPr>
+      <w:r>
+        <w:t xml:space="preserve">HTML i Css: </w:t>
+      </w:r>
+    </w:p>
+    <w:p>
+      <w:pPr>
+        <w:numPr>
+          <w:ilvl w:val="1"/>
+          <w:numId w:val="1"/>
+        </w:numPr>
+      </w:pPr>
+      <w:r>
+        <w:t>Naslovi postova na home stranici treba da budu linkovi</w:t>
+      </w:r>
+    </w:p>
+    <w:p>
+      <w:pPr>
+        <w:numPr>
+          <w:ilvl w:val="1"/>
+          <w:numId w:val="1"/>
+        </w:numPr>
+      </w:pPr>
+      <w:r>
+        <w:t>Smanjiti veličinu fonta na celom projektu na 14px (html eleme</w:t>
+      </w:r>
+      <w:r>
+        <w:t>nt)</w:t>
+      </w:r>
+    </w:p>
+    <w:p>
+      <w:pPr>
+        <w:numPr>
+          <w:ilvl w:val="1"/>
+          <w:numId w:val="1"/>
+        </w:numPr>
+      </w:pPr>
+      <w:r>
+        <w:t>Promeniti boju pozadine navbar-a: #b34848</w:t>
+      </w:r>
+    </w:p>
+    <w:p>
+      <w:pPr>
+        <w:numPr>
+          <w:ilvl w:val="1"/>
+          <w:numId w:val="1"/>
+        </w:numPr>
+      </w:pPr>
+      <w:r>
+        <w:t>Zameniti boju svih naslova (ne samo naslova postova) bojom #b34848</w:t>
+      </w:r>
+    </w:p>
+    <w:p>
+      <w:pPr>
+        <w:numPr>
+          <w:ilvl w:val="1"/>
+          <w:numId w:val="1"/>
+        </w:numPr>
+      </w:pPr>
+      <w:r>
+        <w:t>Naslovi postova na hover treba da ostanu iste boje, samo će dobiti underline.</w:t>
+      </w:r>
+    </w:p>
+    <w:p>
+      <w:pPr>
+        <w:pStyle w:val="Heading2"/>
+      </w:pPr>
+      <w:bookmarkStart w:id="4" w:name="_hmv5hwmx28wx" w:colFirst="0" w:colLast="0"/>
       <w:bookmarkEnd w:id="4"/>
-    </w:p>
-    <w:p/>
-    <w:p>
-      <w:pPr>
-        <w:numPr>
-          <w:ilvl w:val="0"/>
-          <w:numId w:val="1"/>
-        </w:numPr>
-      </w:pPr>
-      <w:r>
-        <w:rPr>
-          <w:highlight w:val="green"/>
-        </w:rPr>
-        <w:t>U folderu styles kreirati file styles.css i uključiti ga na projekat. U ovom file-u pišemo naš custom css, to jest, menjamo (override-ujemo) postojeće</w:t>
-      </w:r>
-      <w:r>
-        <w:rPr>
-          <w:highlight w:val="green"/>
-        </w:rPr>
-        <w:t xml:space="preserve"> bootstrapove stilove koje dobijamo iz fajla blog.css. Override radimo tako što “pojačavamo” selektore na već postojeće klase.</w:t>
-      </w:r>
-    </w:p>
-    <w:p>
-      <w:pPr>
-        <w:numPr>
-          <w:ilvl w:val="0"/>
-          <w:numId w:val="1"/>
-        </w:numPr>
-      </w:pPr>
-      <w:r>
-        <w:t xml:space="preserve">HTML i Css: </w:t>
-      </w:r>
-    </w:p>
-    <w:p>
-      <w:pPr>
-        <w:numPr>
-          <w:ilvl w:val="1"/>
-          <w:numId w:val="1"/>
-        </w:numPr>
-      </w:pPr>
-      <w:r>
-        <w:t>Naslovi postova na home stranici treba da budu linkovi</w:t>
-      </w:r>
-    </w:p>
-    <w:p>
-      <w:pPr>
-        <w:numPr>
-          <w:ilvl w:val="1"/>
-          <w:numId w:val="1"/>
-        </w:numPr>
-      </w:pPr>
-      <w:r>
-        <w:t>Smanjiti veličinu fonta na celom projektu na 14px (html eleme</w:t>
-      </w:r>
-      <w:r>
-        <w:t>nt)</w:t>
-      </w:r>
-    </w:p>
-    <w:p>
-      <w:pPr>
-        <w:numPr>
-          <w:ilvl w:val="1"/>
-          <w:numId w:val="1"/>
-        </w:numPr>
-      </w:pPr>
-      <w:r>
-        <w:t>Promeniti boju pozadine navbar-a: #b34848</w:t>
-      </w:r>
-    </w:p>
-    <w:p>
-      <w:pPr>
-        <w:numPr>
-          <w:ilvl w:val="1"/>
-          <w:numId w:val="1"/>
-        </w:numPr>
-      </w:pPr>
-      <w:r>
-        <w:t>Zameniti boju svih naslova (ne samo naslova postova) bojom #b34848</w:t>
-      </w:r>
-    </w:p>
-    <w:p>
-      <w:pPr>
-        <w:numPr>
-          <w:ilvl w:val="1"/>
-          <w:numId w:val="1"/>
-        </w:numPr>
-      </w:pPr>
-      <w:r>
-        <w:t>Naslovi postova na hover treba da ostanu iste boje, samo će dobiti underline.</w:t>
-      </w:r>
-    </w:p>
-    <w:p>
-      <w:pPr>
-        <w:pStyle w:val="Heading2"/>
-      </w:pPr>
-      <w:bookmarkStart w:id="5" w:name="_hmv5hwmx28wx" w:colFirst="0" w:colLast="0"/>
-      <w:bookmarkEnd w:id="5"/>
       <w:r>
         <w:lastRenderedPageBreak/>
         <w:t>Zadatak 4.</w:t>
@@ -333,8 +331,14 @@
           <w:ilvl w:val="0"/>
           <w:numId w:val="1"/>
         </w:numPr>
-      </w:pPr>
-      <w:r>
+        <w:rPr>
+          <w:highlight w:val="green"/>
+        </w:rPr>
+      </w:pPr>
+      <w:r>
+        <w:rPr>
+          <w:highlight w:val="green"/>
+        </w:rPr>
         <w:t xml:space="preserve">Kreirati bazu ‘blog’ u sql klijentu. </w:t>
       </w:r>
     </w:p>
@@ -344,23 +348,44 @@
           <w:ilvl w:val="0"/>
           <w:numId w:val="1"/>
         </w:numPr>
-      </w:pPr>
-      <w:r>
+        <w:rPr>
+          <w:highlight w:val="green"/>
+        </w:rPr>
+      </w:pPr>
+      <w:r>
+        <w:rPr>
+          <w:highlight w:val="green"/>
+        </w:rPr>
         <w:t>Kreirati tabelu</w:t>
       </w:r>
       <w:r>
+        <w:rPr>
+          <w:highlight w:val="green"/>
+        </w:rPr>
         <w:t xml:space="preserve"> posts koja sadrzi sledeće kolone:</w:t>
       </w:r>
     </w:p>
-    <w:p/>
+    <w:p>
+      <w:pPr>
+        <w:rPr>
+          <w:highlight w:val="green"/>
+        </w:rPr>
+      </w:pPr>
+    </w:p>
     <w:p>
       <w:pPr>
         <w:numPr>
           <w:ilvl w:val="1"/>
           <w:numId w:val="1"/>
         </w:numPr>
-      </w:pPr>
-      <w:r>
+        <w:rPr>
+          <w:highlight w:val="green"/>
+        </w:rPr>
+      </w:pPr>
+      <w:r>
+        <w:rPr>
+          <w:highlight w:val="green"/>
+        </w:rPr>
         <w:t>Id</w:t>
       </w:r>
     </w:p>
@@ -370,8 +395,14 @@
           <w:ilvl w:val="1"/>
           <w:numId w:val="1"/>
         </w:numPr>
-      </w:pPr>
-      <w:r>
+        <w:rPr>
+          <w:highlight w:val="green"/>
+        </w:rPr>
+      </w:pPr>
+      <w:r>
+        <w:rPr>
+          <w:highlight w:val="green"/>
+        </w:rPr>
         <w:t>Title</w:t>
       </w:r>
     </w:p>
@@ -381,8 +412,14 @@
           <w:ilvl w:val="1"/>
           <w:numId w:val="1"/>
         </w:numPr>
-      </w:pPr>
-      <w:r>
+        <w:rPr>
+          <w:highlight w:val="green"/>
+        </w:rPr>
+      </w:pPr>
+      <w:r>
+        <w:rPr>
+          <w:highlight w:val="green"/>
+        </w:rPr>
         <w:t>Body</w:t>
       </w:r>
     </w:p>
@@ -392,10 +429,18 @@
           <w:ilvl w:val="1"/>
           <w:numId w:val="1"/>
         </w:numPr>
-      </w:pPr>
-      <w:r>
+        <w:rPr>
+          <w:highlight w:val="green"/>
+        </w:rPr>
+      </w:pPr>
+      <w:r>
+        <w:rPr>
+          <w:highlight w:val="green"/>
+        </w:rPr>
         <w:t>Author</w:t>
       </w:r>
+      <w:bookmarkStart w:id="5" w:name="_GoBack"/>
+      <w:bookmarkEnd w:id="5"/>
     </w:p>
     <w:p>
       <w:pPr>
@@ -403,14 +448,23 @@
           <w:ilvl w:val="1"/>
           <w:numId w:val="1"/>
         </w:numPr>
-      </w:pPr>
-      <w:r>
+        <w:rPr>
+          <w:highlight w:val="green"/>
+        </w:rPr>
+      </w:pPr>
+      <w:r>
+        <w:rPr>
+          <w:highlight w:val="green"/>
+        </w:rPr>
         <w:t>Created_at</w:t>
       </w:r>
     </w:p>
     <w:p>
       <w:pPr>
         <w:ind w:left="720"/>
+        <w:rPr>
+          <w:highlight w:val="green"/>
+        </w:rPr>
       </w:pPr>
     </w:p>
     <w:p>
@@ -421,7 +475,13 @@
         </w:numPr>
       </w:pPr>
       <w:r>
-        <w:t xml:space="preserve">Popuniti nekoliko zapisa ručno.  </w:t>
+        <w:rPr>
+          <w:highlight w:val="green"/>
+        </w:rPr>
+        <w:t>Popuniti nekoliko zapisa ručno.</w:t>
+      </w:r>
+      <w:r>
+        <w:t xml:space="preserve">  </w:t>
       </w:r>
     </w:p>
     <w:p>
@@ -435,7 +495,13 @@
         <w:t>Na posts.php stranici zameniti hard-kodovane postove i dovući postove iz baze. Postove poredjati po datumu, najnoviji post treba da se nalazi na vrhu.</w:t>
       </w:r>
     </w:p>
-    <w:p/>
+    <w:p>
+      <w:pPr>
+        <w:rPr>
+          <w:lang w:val="en-US"/>
+        </w:rPr>
+      </w:pPr>
+    </w:p>
     <w:p>
       <w:pPr>
         <w:pStyle w:val="Heading2"/>

</xml_diff>

<commit_message>
Posts are modified with foreach loop
</commit_message>
<xml_diff>
--- a/Zavrsni zadatak 8.11.2017..docx
+++ b/Zavrsni zadatak 8.11.2017..docx
@@ -439,8 +439,130 @@
         </w:rPr>
         <w:t>Author</w:t>
       </w:r>
-      <w:bookmarkStart w:id="5" w:name="_GoBack"/>
+    </w:p>
+    <w:p>
+      <w:pPr>
+        <w:numPr>
+          <w:ilvl w:val="1"/>
+          <w:numId w:val="1"/>
+        </w:numPr>
+        <w:rPr>
+          <w:highlight w:val="green"/>
+        </w:rPr>
+      </w:pPr>
+      <w:r>
+        <w:rPr>
+          <w:highlight w:val="green"/>
+        </w:rPr>
+        <w:t>Created_at</w:t>
+      </w:r>
+    </w:p>
+    <w:p>
+      <w:pPr>
+        <w:ind w:left="720"/>
+        <w:rPr>
+          <w:highlight w:val="green"/>
+        </w:rPr>
+      </w:pPr>
+    </w:p>
+    <w:p>
+      <w:pPr>
+        <w:numPr>
+          <w:ilvl w:val="0"/>
+          <w:numId w:val="1"/>
+        </w:numPr>
+      </w:pPr>
+      <w:r>
+        <w:rPr>
+          <w:highlight w:val="green"/>
+        </w:rPr>
+        <w:t>Popuniti nekoliko zapisa ručno.</w:t>
+      </w:r>
+      <w:r>
+        <w:t xml:space="preserve">  </w:t>
+      </w:r>
+    </w:p>
+    <w:p>
+      <w:pPr>
+        <w:numPr>
+          <w:ilvl w:val="0"/>
+          <w:numId w:val="1"/>
+        </w:numPr>
+      </w:pPr>
+      <w:r>
+        <w:rPr>
+          <w:highlight w:val="green"/>
+        </w:rPr>
+        <w:t>Na posts.php stranici zameniti hard-kodovane postove i dovući postove iz baze. Postove poredjati po datumu, najnoviji post treba da se nalazi na vrhu</w:t>
+      </w:r>
+      <w:r>
+        <w:t>.</w:t>
+      </w:r>
+    </w:p>
+    <w:p>
+      <w:pPr>
+        <w:rPr>
+          <w:lang w:val="en-US"/>
+        </w:rPr>
+      </w:pPr>
+    </w:p>
+    <w:p>
+      <w:pPr>
+        <w:pStyle w:val="Heading2"/>
+      </w:pPr>
+      <w:bookmarkStart w:id="5" w:name="_gb82939b07z4" w:colFirst="0" w:colLast="0"/>
       <w:bookmarkEnd w:id="5"/>
+      <w:r>
+        <w:t>Zadatak 5.</w:t>
+      </w:r>
+    </w:p>
+    <w:p/>
+    <w:p>
+      <w:pPr>
+        <w:numPr>
+          <w:ilvl w:val="0"/>
+          <w:numId w:val="1"/>
+        </w:numPr>
+        <w:rPr>
+          <w:highlight w:val="yellow"/>
+        </w:rPr>
+      </w:pPr>
+      <w:r>
+        <w:rPr>
+          <w:highlight w:val="green"/>
+        </w:rPr>
+        <w:t>Implementirati otvaranje single-post stranice klikom na naslov posta (</w:t>
+      </w:r>
+      <w:r>
+        <w:rPr>
+          <w:highlight w:val="yellow"/>
+        </w:rPr>
+        <w:t>prikaz posta je identičan kao na stranici za listanje)</w:t>
+      </w:r>
+    </w:p>
+    <w:p>
+      <w:pPr>
+        <w:numPr>
+          <w:ilvl w:val="0"/>
+          <w:numId w:val="1"/>
+        </w:numPr>
+        <w:rPr>
+          <w:highlight w:val="green"/>
+        </w:rPr>
+      </w:pPr>
+      <w:r>
+        <w:rPr>
+          <w:highlight w:val="green"/>
+        </w:rPr>
+        <w:t>Dodati novu tabelu u bazu, “comments”, koja treba da sadrži:</w:t>
+      </w:r>
+    </w:p>
+    <w:p>
+      <w:pPr>
+        <w:rPr>
+          <w:highlight w:val="green"/>
+        </w:rPr>
+      </w:pPr>
     </w:p>
     <w:p>
       <w:pPr>
@@ -456,15 +578,60 @@
         <w:rPr>
           <w:highlight w:val="green"/>
         </w:rPr>
-        <w:t>Created_at</w:t>
+        <w:t>Id</w:t>
+      </w:r>
+    </w:p>
+    <w:p>
+      <w:pPr>
+        <w:numPr>
+          <w:ilvl w:val="1"/>
+          <w:numId w:val="1"/>
+        </w:numPr>
+        <w:rPr>
+          <w:highlight w:val="green"/>
+        </w:rPr>
+      </w:pPr>
+      <w:r>
+        <w:rPr>
+          <w:highlight w:val="green"/>
+        </w:rPr>
+        <w:t>Author</w:t>
+      </w:r>
+    </w:p>
+    <w:p>
+      <w:pPr>
+        <w:numPr>
+          <w:ilvl w:val="1"/>
+          <w:numId w:val="1"/>
+        </w:numPr>
+        <w:rPr>
+          <w:highlight w:val="green"/>
+        </w:rPr>
+      </w:pPr>
+      <w:r>
+        <w:rPr>
+          <w:highlight w:val="green"/>
+        </w:rPr>
+        <w:t>Text</w:t>
+      </w:r>
+    </w:p>
+    <w:p>
+      <w:pPr>
+        <w:numPr>
+          <w:ilvl w:val="1"/>
+          <w:numId w:val="1"/>
+        </w:numPr>
+      </w:pPr>
+      <w:r>
+        <w:rPr>
+          <w:highlight w:val="green"/>
+        </w:rPr>
+        <w:t>Post_id</w:t>
       </w:r>
     </w:p>
     <w:p>
       <w:pPr>
         <w:ind w:left="720"/>
-        <w:rPr>
-          <w:highlight w:val="green"/>
-        </w:rPr>
       </w:pPr>
     </w:p>
     <w:p>
@@ -475,67 +642,36 @@
         </w:numPr>
       </w:pPr>
       <w:r>
-        <w:rPr>
-          <w:highlight w:val="green"/>
-        </w:rPr>
-        <w:t>Popuniti nekoliko zapisa ručno.</w:t>
-      </w:r>
-      <w:r>
-        <w:t xml:space="preserve">  </w:t>
-      </w:r>
-    </w:p>
-    <w:p>
-      <w:pPr>
-        <w:numPr>
-          <w:ilvl w:val="0"/>
-          <w:numId w:val="1"/>
-        </w:numPr>
-      </w:pPr>
-      <w:r>
-        <w:t>Na posts.php stranici zameniti hard-kodovane postove i dovući postove iz baze. Postove poredjati po datumu, najnoviji post treba da se nalazi na vrhu.</w:t>
-      </w:r>
-    </w:p>
-    <w:p>
-      <w:pPr>
-        <w:rPr>
-          <w:lang w:val="en-US"/>
-        </w:rPr>
-      </w:pPr>
-    </w:p>
-    <w:p>
-      <w:pPr>
-        <w:pStyle w:val="Heading2"/>
-      </w:pPr>
-      <w:bookmarkStart w:id="6" w:name="_gb82939b07z4" w:colFirst="0" w:colLast="0"/>
+        <w:t>Dodati nekoliko zapisa ručno u no</w:t>
+      </w:r>
+      <w:r>
+        <w:t xml:space="preserve">vu tabelu i </w:t>
+      </w:r>
+    </w:p>
+    <w:p>
+      <w:pPr>
+        <w:numPr>
+          <w:ilvl w:val="1"/>
+          <w:numId w:val="1"/>
+        </w:numPr>
+      </w:pPr>
+      <w:r>
+        <w:t xml:space="preserve">implementirati dovlačenje komentara na single post stranicu, ispod post-a. </w:t>
+      </w:r>
+    </w:p>
+    <w:p>
+      <w:pPr>
+        <w:numPr>
+          <w:ilvl w:val="1"/>
+          <w:numId w:val="1"/>
+        </w:numPr>
+      </w:pPr>
+      <w:r>
+        <w:t xml:space="preserve">Komentare implementirati kao unordered list (ul -&gt; li) koje sadrži ime autora i tekst komentara. </w:t>
+      </w:r>
+      <w:bookmarkStart w:id="6" w:name="_GoBack"/>
       <w:bookmarkEnd w:id="6"/>
-      <w:r>
-        <w:t>Zadatak 5.</w:t>
-      </w:r>
-    </w:p>
-    <w:p/>
-    <w:p>
-      <w:pPr>
-        <w:numPr>
-          <w:ilvl w:val="0"/>
-          <w:numId w:val="1"/>
-        </w:numPr>
-      </w:pPr>
-      <w:r>
-        <w:t>Implementirati otvaranje single-post stranice klikom na naslov posta (prikaz posta je identičan kao na stranici za listanje)</w:t>
-      </w:r>
-    </w:p>
-    <w:p>
-      <w:pPr>
-        <w:numPr>
-          <w:ilvl w:val="0"/>
-          <w:numId w:val="1"/>
-        </w:numPr>
-      </w:pPr>
-      <w:r>
-        <w:t>Dodati novu tabelu u bazu, “comments”, koja treba da sadrži:</w:t>
-      </w:r>
-    </w:p>
-    <w:p/>
+    </w:p>
     <w:p>
       <w:pPr>
         <w:numPr>
@@ -544,59 +680,7 @@
         </w:numPr>
       </w:pPr>
       <w:r>
-        <w:t>Id</w:t>
-      </w:r>
-    </w:p>
-    <w:p>
-      <w:pPr>
-        <w:numPr>
-          <w:ilvl w:val="1"/>
-          <w:numId w:val="1"/>
-        </w:numPr>
-      </w:pPr>
-      <w:r>
-        <w:t>Author</w:t>
-      </w:r>
-    </w:p>
-    <w:p>
-      <w:pPr>
-        <w:numPr>
-          <w:ilvl w:val="1"/>
-          <w:numId w:val="1"/>
-        </w:numPr>
-      </w:pPr>
-      <w:r>
-        <w:t>Text</w:t>
-      </w:r>
-    </w:p>
-    <w:p>
-      <w:pPr>
-        <w:numPr>
-          <w:ilvl w:val="1"/>
-          <w:numId w:val="1"/>
-        </w:numPr>
-      </w:pPr>
-      <w:r>
-        <w:t>Post_id</w:t>
-      </w:r>
-    </w:p>
-    <w:p>
-      <w:pPr>
-        <w:ind w:left="720"/>
-      </w:pPr>
-    </w:p>
-    <w:p>
-      <w:pPr>
-        <w:numPr>
-          <w:ilvl w:val="0"/>
-          <w:numId w:val="1"/>
-        </w:numPr>
-      </w:pPr>
-      <w:r>
-        <w:t>Dodati nekoliko zapisa ručno u no</w:t>
-      </w:r>
-      <w:r>
-        <w:t>vu tabelu i implementirati dovlačenje komentara na single post stranicu, ispod post-a. Komentare implementirati kao unordered list (ul -&gt; li) koje sadrži ime autora i tekst komentara. Komentari trebaju biti razdvojeni borderom (hr)</w:t>
+        <w:t>Komentari trebaju biti razdvojeni borderom (hr)</w:t>
       </w:r>
     </w:p>
     <w:sectPr>

</xml_diff>

<commit_message>
CSS i html zadaci odradjeni
</commit_message>
<xml_diff>
--- a/Zavrsni zadatak 8.11.2017..docx
+++ b/Zavrsni zadatak 8.11.2017..docx
@@ -7,6 +7,9 @@
         <w:pStyle w:val="Heading1"/>
         <w:spacing w:before="0"/>
         <w:ind w:left="720" w:right="-1440"/>
+        <w:rPr>
+          <w:lang w:val="sr-Latn-RS"/>
+        </w:rPr>
       </w:pPr>
       <w:bookmarkStart w:id="0" w:name="_stbe8orvjrq0" w:colFirst="0" w:colLast="0"/>
       <w:bookmarkEnd w:id="0"/>
@@ -27,15 +30,7 @@
         <w:rPr>
           <w:highlight w:val="green"/>
         </w:rPr>
-        <w:t xml:space="preserve">Cilj zadatka je kreirati jednostavnu blog aplikaciju. Koristiće se starter projekat koji kloniramo </w:t>
-      </w:r>
-      <w:bookmarkStart w:id="1" w:name="_GoBack"/>
-      <w:bookmarkEnd w:id="1"/>
-      <w:r>
-        <w:rPr>
-          <w:highlight w:val="green"/>
-        </w:rPr>
-        <w:t>pomoću git-a (već kreiran projekat sa postavljenim html-om i css-om na kojem nastavljamo rad). Home stranica treba da prikazuje listu svih postova,</w:t>
+        <w:t>Cilj zadatka je kreirati jednostavnu blog aplikaciju. Koristiće se starter projekat koji kloniramo pomoću git-a (već kreiran projekat sa postavljenim html-om i css-om na kojem nastavljamo rad). Home stranica treba da prikazuje listu svih postova,</w:t>
       </w:r>
       <w:r>
         <w:t xml:space="preserve"> </w:t>
@@ -48,6 +43,9 @@
           <w:ilvl w:val="0"/>
           <w:numId w:val="2"/>
         </w:numPr>
+        <w:rPr>
+          <w:highlight w:val="green"/>
+        </w:rPr>
       </w:pPr>
       <w:r>
         <w:rPr>
@@ -59,10 +57,13 @@
         <w:rPr>
           <w:highlight w:val="green"/>
         </w:rPr>
-        <w:t xml:space="preserve"> naslov treba da otvara stranicu sa pojedinačnim postom (za početak, svi postovi su hardcode-ovani).</w:t>
-      </w:r>
-      <w:r>
-        <w:t xml:space="preserve"> </w:t>
+        <w:t xml:space="preserve"> naslov treba da otvara stranicu sa pojedinačnim postom (za početak, svi </w:t>
+      </w:r>
+      <w:r>
+        <w:rPr>
+          <w:highlight w:val="green"/>
+        </w:rPr>
+        <w:t xml:space="preserve">postovi su hardcode-ovani). </w:t>
       </w:r>
     </w:p>
     <w:p>
@@ -72,8 +73,14 @@
           <w:ilvl w:val="0"/>
           <w:numId w:val="2"/>
         </w:numPr>
-      </w:pPr>
-      <w:r>
+        <w:rPr>
+          <w:highlight w:val="green"/>
+        </w:rPr>
+      </w:pPr>
+      <w:r>
+        <w:rPr>
+          <w:highlight w:val="green"/>
+        </w:rPr>
         <w:t xml:space="preserve">Na pojedinačnoj stranici ispod posta treba da bude forma za kreiranje komentara, </w:t>
       </w:r>
     </w:p>
@@ -86,15 +93,24 @@
         </w:numPr>
       </w:pPr>
       <w:r>
-        <w:t xml:space="preserve">a ispod svi komentari za taj post izlistani. </w:t>
+        <w:rPr>
+          <w:highlight w:val="green"/>
+        </w:rPr>
+        <w:t>a ispod svi komentari za taj post izlistani.</w:t>
+      </w:r>
+      <w:r>
+        <w:t xml:space="preserve"> </w:t>
       </w:r>
     </w:p>
     <w:p>
       <w:pPr>
         <w:pStyle w:val="Heading2"/>
-      </w:pPr>
-      <w:bookmarkStart w:id="2" w:name="_5yjoeks2c436" w:colFirst="0" w:colLast="0"/>
-      <w:bookmarkEnd w:id="2"/>
+        <w:rPr>
+          <w:lang w:val="hu-HU"/>
+        </w:rPr>
+      </w:pPr>
+      <w:bookmarkStart w:id="1" w:name="_5yjoeks2c436" w:colFirst="0" w:colLast="0"/>
+      <w:bookmarkEnd w:id="1"/>
       <w:r>
         <w:t>Z</w:t>
       </w:r>
@@ -178,17 +194,65 @@
       <w:pPr>
         <w:pStyle w:val="Heading2"/>
       </w:pPr>
-      <w:bookmarkStart w:id="3" w:name="_yagx24u0tl8" w:colFirst="0" w:colLast="0"/>
+      <w:bookmarkStart w:id="2" w:name="_yagx24u0tl8" w:colFirst="0" w:colLast="0"/>
+      <w:bookmarkEnd w:id="2"/>
+      <w:r>
+        <w:t>Zadatak 2.</w:t>
+      </w:r>
+    </w:p>
+    <w:p>
+      <w:r>
+        <w:t xml:space="preserve"> </w:t>
+      </w:r>
+    </w:p>
+    <w:p>
+      <w:pPr>
+        <w:numPr>
+          <w:ilvl w:val="0"/>
+          <w:numId w:val="1"/>
+        </w:numPr>
+      </w:pPr>
+      <w:r>
+        <w:rPr>
+          <w:highlight w:val="green"/>
+        </w:rPr>
+        <w:t>Podeliti html u php template: razdvojiti header, footer i sidebar u posebne partial fajlove (header.php, footer.php, sidebar.php). Glavni sadrzaj postaviti u posebne stranice (posts.php, si</w:t>
+      </w:r>
+      <w:r>
+        <w:rPr>
+          <w:highlight w:val="green"/>
+        </w:rPr>
+        <w:t>ngle-post.php, create-post.php</w:t>
+      </w:r>
+      <w:r>
+        <w:rPr>
+          <w:color w:val="FF0000"/>
+          <w:highlight w:val="green"/>
+        </w:rPr>
+        <w:t>, comments.php</w:t>
+      </w:r>
+      <w:r>
+        <w:rPr>
+          <w:highlight w:val="green"/>
+        </w:rPr>
+        <w:t>) koje će uključivati header, footer i sidebar.</w:t>
+      </w:r>
+      <w:r>
+        <w:t xml:space="preserve"> </w:t>
+      </w:r>
+    </w:p>
+    <w:p/>
+    <w:p>
+      <w:pPr>
+        <w:pStyle w:val="Heading2"/>
+      </w:pPr>
+      <w:bookmarkStart w:id="3" w:name="_h0hwckvwvoq" w:colFirst="0" w:colLast="0"/>
       <w:bookmarkEnd w:id="3"/>
       <w:r>
-        <w:t>Zadatak 2.</w:t>
-      </w:r>
-    </w:p>
-    <w:p>
-      <w:r>
-        <w:t xml:space="preserve"> </w:t>
-      </w:r>
-    </w:p>
+        <w:t>Zadatak 3.</w:t>
+      </w:r>
+    </w:p>
+    <w:p/>
     <w:p>
       <w:pPr>
         <w:numPr>
@@ -200,73 +264,81 @@
         <w:rPr>
           <w:highlight w:val="green"/>
         </w:rPr>
-        <w:t>Podeliti html u php template: razdvojiti header, footer i sidebar u posebne partial fajlove (header.php, footer.php, sidebar.php). Glavni sadrzaj postaviti u posebne stranice (posts.php, si</w:t>
-      </w:r>
-      <w:r>
-        <w:rPr>
-          <w:highlight w:val="green"/>
-        </w:rPr>
-        <w:t>ngle-post.php, create-post.php</w:t>
-      </w:r>
-      <w:r>
-        <w:rPr>
-          <w:color w:val="FF0000"/>
-          <w:highlight w:val="green"/>
-        </w:rPr>
-        <w:t>, comments.php</w:t>
-      </w:r>
-      <w:r>
-        <w:rPr>
-          <w:highlight w:val="green"/>
-        </w:rPr>
-        <w:t>) koje će uključivati header, footer i sidebar.</w:t>
-      </w:r>
-      <w:r>
-        <w:t xml:space="preserve"> </w:t>
-      </w:r>
-    </w:p>
-    <w:p/>
-    <w:p>
-      <w:pPr>
-        <w:pStyle w:val="Heading2"/>
-      </w:pPr>
-      <w:bookmarkStart w:id="4" w:name="_h0hwckvwvoq" w:colFirst="0" w:colLast="0"/>
+        <w:t>U folderu styles kreirati file styles.css i uključiti ga na projekat. U ovom file-u pišemo naš custom css, to jest, menjamo (override-ujemo) postojeće</w:t>
+      </w:r>
+      <w:r>
+        <w:rPr>
+          <w:highlight w:val="green"/>
+        </w:rPr>
+        <w:t xml:space="preserve"> bootstrapove stilove koje dobijamo iz fajla blog.css. Override radimo tako što “pojačavamo” selektore na već postojeće klase.</w:t>
+      </w:r>
+    </w:p>
+    <w:p>
+      <w:pPr>
+        <w:numPr>
+          <w:ilvl w:val="0"/>
+          <w:numId w:val="1"/>
+        </w:numPr>
+      </w:pPr>
+      <w:r>
+        <w:t xml:space="preserve">HTML i Css: </w:t>
+      </w:r>
+    </w:p>
+    <w:p>
+      <w:pPr>
+        <w:numPr>
+          <w:ilvl w:val="1"/>
+          <w:numId w:val="1"/>
+        </w:numPr>
+      </w:pPr>
+      <w:r>
+        <w:rPr>
+          <w:highlight w:val="green"/>
+        </w:rPr>
+        <w:t>Naslovi postova na home stranici treba da budu linkovi</w:t>
+      </w:r>
+    </w:p>
+    <w:p>
+      <w:pPr>
+        <w:numPr>
+          <w:ilvl w:val="1"/>
+          <w:numId w:val="1"/>
+        </w:numPr>
+        <w:rPr>
+          <w:highlight w:val="green"/>
+        </w:rPr>
+      </w:pPr>
+      <w:r>
+        <w:rPr>
+          <w:highlight w:val="green"/>
+        </w:rPr>
+        <w:t>Smanjiti veličinu fonta na celom projektu na 14px (html eleme</w:t>
+      </w:r>
+      <w:r>
+        <w:rPr>
+          <w:highlight w:val="green"/>
+        </w:rPr>
+        <w:t>nt)</w:t>
+      </w:r>
+    </w:p>
+    <w:p>
+      <w:pPr>
+        <w:numPr>
+          <w:ilvl w:val="1"/>
+          <w:numId w:val="1"/>
+        </w:numPr>
+        <w:rPr>
+          <w:highlight w:val="green"/>
+        </w:rPr>
+      </w:pPr>
+      <w:r>
+        <w:rPr>
+          <w:highlight w:val="green"/>
+        </w:rPr>
+        <w:t>Promeniti boju pozadine navbar-a: #b34848</w:t>
+      </w:r>
+      <w:bookmarkStart w:id="4" w:name="_GoBack"/>
       <w:bookmarkEnd w:id="4"/>
-      <w:r>
-        <w:t>Zadatak 3.</w:t>
-      </w:r>
-    </w:p>
-    <w:p/>
-    <w:p>
-      <w:pPr>
-        <w:numPr>
-          <w:ilvl w:val="0"/>
-          <w:numId w:val="1"/>
-        </w:numPr>
-      </w:pPr>
-      <w:r>
-        <w:rPr>
-          <w:highlight w:val="green"/>
-        </w:rPr>
-        <w:t>U folderu styles kreirati file styles.css i uključiti ga na projekat. U ovom file-u pišemo naš custom css, to jest, menjamo (override-ujemo) postojeće</w:t>
-      </w:r>
-      <w:r>
-        <w:rPr>
-          <w:highlight w:val="green"/>
-        </w:rPr>
-        <w:t xml:space="preserve"> bootstrapove stilove koje dobijamo iz fajla blog.css. Override radimo tako što “pojačavamo” selektore na već postojeće klase.</w:t>
-      </w:r>
-    </w:p>
-    <w:p>
-      <w:pPr>
-        <w:numPr>
-          <w:ilvl w:val="0"/>
-          <w:numId w:val="1"/>
-        </w:numPr>
-      </w:pPr>
-      <w:r>
-        <w:t xml:space="preserve">HTML i Css: </w:t>
-      </w:r>
     </w:p>
     <w:p>
       <w:pPr>
@@ -279,42 +351,6 @@
         <w:rPr>
           <w:highlight w:val="green"/>
         </w:rPr>
-        <w:t>Naslovi postova na home stranici treba da budu linkovi</w:t>
-      </w:r>
-    </w:p>
-    <w:p>
-      <w:pPr>
-        <w:numPr>
-          <w:ilvl w:val="1"/>
-          <w:numId w:val="1"/>
-        </w:numPr>
-      </w:pPr>
-      <w:r>
-        <w:t>Smanjiti veličinu fonta na celom projektu na 14px (html eleme</w:t>
-      </w:r>
-      <w:r>
-        <w:t>nt)</w:t>
-      </w:r>
-    </w:p>
-    <w:p>
-      <w:pPr>
-        <w:numPr>
-          <w:ilvl w:val="1"/>
-          <w:numId w:val="1"/>
-        </w:numPr>
-      </w:pPr>
-      <w:r>
-        <w:t>Promeniti boju pozadine navbar-a: #b34848</w:t>
-      </w:r>
-    </w:p>
-    <w:p>
-      <w:pPr>
-        <w:numPr>
-          <w:ilvl w:val="1"/>
-          <w:numId w:val="1"/>
-        </w:numPr>
-      </w:pPr>
-      <w:r>
         <w:t>Zameniti boju svih naslova (ne samo naslova postova) bojom #b34848</w:t>
       </w:r>
     </w:p>

</xml_diff>